<commit_message>
veri madenciliği proje raporu düzenlendi
</commit_message>
<xml_diff>
--- a/Mesleki Seçmeli 1/Veri Madenciliğine Giriş/proje/2023/Project Proposal Form.docx
+++ b/Mesleki Seçmeli 1/Veri Madenciliğine Giriş/proje/2023/Project Proposal Form.docx
@@ -1,6 +1,6 @@
 
 <file path=word/document.xml><?xml version="1.0" encoding="utf-8"?>
-<w:document xmlns:wpc="http://schemas.microsoft.com/office/word/2010/wordprocessingCanvas" xmlns:cx="http://schemas.microsoft.com/office/drawing/2014/chartex" xmlns:cx1="http://schemas.microsoft.com/office/drawing/2015/9/8/chartex" xmlns:cx2="http://schemas.microsoft.com/office/drawing/2015/10/21/chartex" xmlns:cx3="http://schemas.microsoft.com/office/drawing/2016/5/9/chartex" xmlns:cx4="http://schemas.microsoft.com/office/drawing/2016/5/10/chartex" xmlns:cx5="http://schemas.microsoft.com/office/drawing/2016/5/11/chartex" xmlns:cx6="http://schemas.microsoft.com/office/drawing/2016/5/12/chartex" xmlns:cx7="http://schemas.microsoft.com/office/drawing/2016/5/13/chartex" xmlns:cx8="http://schemas.microsoft.com/office/drawing/2016/5/14/chartex" xmlns:mc="http://schemas.openxmlformats.org/markup-compatibility/2006" xmlns:aink="http://schemas.microsoft.com/office/drawing/2016/ink" xmlns:am3d="http://schemas.microsoft.com/office/drawing/2017/model3d" xmlns:o="urn:schemas-microsoft-com:office:office" xmlns:oel="http://schemas.microsoft.com/office/2019/extlst" xmlns:r="http://schemas.openxmlformats.org/officeDocument/2006/relationships" xmlns:m="http://schemas.openxmlformats.org/officeDocument/2006/math" xmlns:v="urn:schemas-microsoft-com:vml" xmlns:wp14="http://schemas.microsoft.com/office/word/2010/wordprocessingDrawing" xmlns:wp="http://schemas.openxmlformats.org/drawingml/2006/wordprocessingDrawing" xmlns:w10="urn:schemas-microsoft-com:office:word" xmlns:w="http://schemas.openxmlformats.org/wordprocessingml/2006/main" xmlns:w14="http://schemas.microsoft.com/office/word/2010/wordml" xmlns:w15="http://schemas.microsoft.com/office/word/2012/wordml" xmlns:w16cex="http://schemas.microsoft.com/office/word/2018/wordml/cex" xmlns:w16cid="http://schemas.microsoft.com/office/word/2016/wordml/cid" xmlns:w16="http://schemas.microsoft.com/office/word/2018/wordml" xmlns:w16sdtdh="http://schemas.microsoft.com/office/word/2020/wordml/sdtdatahash" xmlns:w16se="http://schemas.microsoft.com/office/word/2015/wordml/symex" xmlns:wpg="http://schemas.microsoft.com/office/word/2010/wordprocessingGroup" xmlns:wpi="http://schemas.microsoft.com/office/word/2010/wordprocessingInk" xmlns:wne="http://schemas.microsoft.com/office/word/2006/wordml" xmlns:wps="http://schemas.microsoft.com/office/word/2010/wordprocessingShape" mc:Ignorable="w14 w15 w16se w16cid w16 w16cex w16sdtdh wp14">
+<w:document xmlns:wpc="http://schemas.microsoft.com/office/word/2010/wordprocessingCanvas" xmlns:cx="http://schemas.microsoft.com/office/drawing/2014/chartex" xmlns:cx1="http://schemas.microsoft.com/office/drawing/2015/9/8/chartex" xmlns:mc="http://schemas.openxmlformats.org/markup-compatibility/2006" xmlns:o="urn:schemas-microsoft-com:office:office" xmlns:r="http://schemas.openxmlformats.org/officeDocument/2006/relationships" xmlns:m="http://schemas.openxmlformats.org/officeDocument/2006/math" xmlns:v="urn:schemas-microsoft-com:vml" xmlns:wp14="http://schemas.microsoft.com/office/word/2010/wordprocessingDrawing" xmlns:wp="http://schemas.openxmlformats.org/drawingml/2006/wordprocessingDrawing" xmlns:w10="urn:schemas-microsoft-com:office:word" xmlns:w="http://schemas.openxmlformats.org/wordprocessingml/2006/main" xmlns:w14="http://schemas.microsoft.com/office/word/2010/wordml" xmlns:w15="http://schemas.microsoft.com/office/word/2012/wordml" xmlns:w16se="http://schemas.microsoft.com/office/word/2015/wordml/symex" xmlns:wpg="http://schemas.microsoft.com/office/word/2010/wordprocessingGroup" xmlns:wpi="http://schemas.microsoft.com/office/word/2010/wordprocessingInk" xmlns:wne="http://schemas.microsoft.com/office/word/2006/wordml" xmlns:wps="http://schemas.microsoft.com/office/word/2010/wordprocessingShape" mc:Ignorable="w14 w15 w16se wp14">
   <w:body>
     <w:p>
       <w:pPr>
@@ -13,6 +13,8 @@
       <w:r>
         <w:tab/>
       </w:r>
+      <w:bookmarkStart w:id="0" w:name="_GoBack"/>
+      <w:bookmarkEnd w:id="0"/>
       <w:r>
         <w:rPr>
           <w:b/>
@@ -34,7 +36,16 @@
     </w:p>
     <w:p>
       <w:r>
-        <w:t xml:space="preserve">The following information about your project proposal should be filled in and a copy of this file should be uploaded to the Online.yildiz.edu.tr system. Only one student from the group needs to upload the Project Proposal form. Due date of the Project Proposal: Sunday, April 16, 2023. </w:t>
+        <w:t xml:space="preserve">The following information about your project proposal should be filled in and a copy of this file should be uploaded to the Online.yildiz.edu.tr system. Only one student from the group needs to upload the Project Proposal form. </w:t>
+      </w:r>
+      <w:r>
+        <w:t>Due</w:t>
+      </w:r>
+      <w:r>
+        <w:t xml:space="preserve"> date of the Project Proposal: Sunday, April 16, 2023.</w:t>
+      </w:r>
+      <w:r>
+        <w:t xml:space="preserve"> </w:t>
       </w:r>
     </w:p>
     <w:p>
@@ -68,30 +79,6 @@
         </w:rPr>
         <w:t>:</w:t>
       </w:r>
-      <w:r>
-        <w:rPr>
-          <w:b/>
-        </w:rPr>
-        <w:t xml:space="preserve"> </w:t>
-      </w:r>
-      <w:r>
-        <w:rPr>
-          <w:bCs/>
-        </w:rPr>
-        <w:t>Ahmet Akib GÜLTEKİN, Muhammet Kayra BULUT, S</w:t>
-      </w:r>
-      <w:r>
-        <w:rPr>
-          <w:bCs/>
-        </w:rPr>
-        <w:t>ait</w:t>
-      </w:r>
-      <w:r>
-        <w:rPr>
-          <w:bCs/>
-        </w:rPr>
-        <w:t xml:space="preserve"> YALÇIN</w:t>
-      </w:r>
     </w:p>
     <w:p>
       <w:pPr>
@@ -117,30 +104,6 @@
         </w:rPr>
         <w:t>Project:</w:t>
       </w:r>
-      <w:r>
-        <w:rPr>
-          <w:b/>
-        </w:rPr>
-        <w:t xml:space="preserve"> </w:t>
-      </w:r>
-      <w:r>
-        <w:rPr>
-          <w:b/>
-        </w:rPr>
-        <w:t>Chatbot about Computer Science(</w:t>
-      </w:r>
-      <w:r>
-        <w:rPr>
-          <w:b/>
-        </w:rPr>
-        <w:t>TechTalk</w:t>
-      </w:r>
-      <w:r>
-        <w:rPr>
-          <w:b/>
-        </w:rPr>
-        <w:t>)</w:t>
-      </w:r>
     </w:p>
     <w:p>
       <w:pPr>
@@ -154,18 +117,6 @@
         </w:rPr>
         <w:t>Purpose of the Project (1 paragraph):</w:t>
       </w:r>
-      <w:r>
-        <w:rPr>
-          <w:b/>
-        </w:rPr>
-        <w:t xml:space="preserve"> </w:t>
-      </w:r>
-      <w:r>
-        <w:rPr>
-          <w:bCs/>
-        </w:rPr>
-        <w:t>TechTalk is a chatbot application that provides an accessible platform for people who are new to computer science or curious about the field. The chatbot is designed to help users gain a general understanding of computer science by answering their questions about various topics in the field, including basic concepts, programming languages, and artificial intelligence. With TechTalk, users can explore the world of technology and gain a basic understanding of computer science concepts in an engaging and interactive way</w:t>
-      </w:r>
     </w:p>
     <w:p>
       <w:pPr>
@@ -202,19 +153,6 @@
           <w:b/>
         </w:rPr>
         <w:t>(paragraph 1-2):</w:t>
-      </w:r>
-    </w:p>
-    <w:p>
-      <w:pPr>
-        <w:rPr>
-          <w:bCs/>
-        </w:rPr>
-      </w:pPr>
-      <w:r>
-        <w:rPr>
-          <w:bCs/>
-        </w:rPr>
-        <w:t>We are planning to create a chatbot using deep learning techniques. The plan is to train the chatbot on a dataset that contains categories (intents), models, and responses. Our approach will be to use a specialized type of neural network known as Long Short-Term Memory (LSTM) to classify the user's message into a particular category and generate a response accordingly.</w:t>
       </w:r>
     </w:p>
     <w:p>
@@ -269,7 +207,7 @@
 </file>
 
 <file path=word/numbering.xml><?xml version="1.0" encoding="utf-8"?>
-<w:numbering xmlns:wpc="http://schemas.microsoft.com/office/word/2010/wordprocessingCanvas" xmlns:cx="http://schemas.microsoft.com/office/drawing/2014/chartex" xmlns:cx1="http://schemas.microsoft.com/office/drawing/2015/9/8/chartex" xmlns:cx2="http://schemas.microsoft.com/office/drawing/2015/10/21/chartex" xmlns:cx3="http://schemas.microsoft.com/office/drawing/2016/5/9/chartex" xmlns:cx4="http://schemas.microsoft.com/office/drawing/2016/5/10/chartex" xmlns:cx5="http://schemas.microsoft.com/office/drawing/2016/5/11/chartex" xmlns:cx6="http://schemas.microsoft.com/office/drawing/2016/5/12/chartex" xmlns:cx7="http://schemas.microsoft.com/office/drawing/2016/5/13/chartex" xmlns:cx8="http://schemas.microsoft.com/office/drawing/2016/5/14/chartex" xmlns:mc="http://schemas.openxmlformats.org/markup-compatibility/2006" xmlns:aink="http://schemas.microsoft.com/office/drawing/2016/ink" xmlns:am3d="http://schemas.microsoft.com/office/drawing/2017/model3d" xmlns:o="urn:schemas-microsoft-com:office:office" xmlns:oel="http://schemas.microsoft.com/office/2019/extlst" xmlns:r="http://schemas.openxmlformats.org/officeDocument/2006/relationships" xmlns:m="http://schemas.openxmlformats.org/officeDocument/2006/math" xmlns:v="urn:schemas-microsoft-com:vml" xmlns:wp14="http://schemas.microsoft.com/office/word/2010/wordprocessingDrawing" xmlns:wp="http://schemas.openxmlformats.org/drawingml/2006/wordprocessingDrawing" xmlns:w10="urn:schemas-microsoft-com:office:word" xmlns:w="http://schemas.openxmlformats.org/wordprocessingml/2006/main" xmlns:w14="http://schemas.microsoft.com/office/word/2010/wordml" xmlns:w15="http://schemas.microsoft.com/office/word/2012/wordml" xmlns:w16cex="http://schemas.microsoft.com/office/word/2018/wordml/cex" xmlns:w16cid="http://schemas.microsoft.com/office/word/2016/wordml/cid" xmlns:w16="http://schemas.microsoft.com/office/word/2018/wordml" xmlns:w16sdtdh="http://schemas.microsoft.com/office/word/2020/wordml/sdtdatahash" xmlns:w16se="http://schemas.microsoft.com/office/word/2015/wordml/symex" xmlns:wpg="http://schemas.microsoft.com/office/word/2010/wordprocessingGroup" xmlns:wpi="http://schemas.microsoft.com/office/word/2010/wordprocessingInk" xmlns:wne="http://schemas.microsoft.com/office/word/2006/wordml" xmlns:wps="http://schemas.microsoft.com/office/word/2010/wordprocessingShape" mc:Ignorable="w14 w15 w16se w16cid w16 w16cex w16sdtdh wp14">
+<w:numbering xmlns:wpc="http://schemas.microsoft.com/office/word/2010/wordprocessingCanvas" xmlns:cx="http://schemas.microsoft.com/office/drawing/2014/chartex" xmlns:cx1="http://schemas.microsoft.com/office/drawing/2015/9/8/chartex" xmlns:mc="http://schemas.openxmlformats.org/markup-compatibility/2006" xmlns:o="urn:schemas-microsoft-com:office:office" xmlns:r="http://schemas.openxmlformats.org/officeDocument/2006/relationships" xmlns:m="http://schemas.openxmlformats.org/officeDocument/2006/math" xmlns:v="urn:schemas-microsoft-com:vml" xmlns:wp14="http://schemas.microsoft.com/office/word/2010/wordprocessingDrawing" xmlns:wp="http://schemas.openxmlformats.org/drawingml/2006/wordprocessingDrawing" xmlns:w10="urn:schemas-microsoft-com:office:word" xmlns:w="http://schemas.openxmlformats.org/wordprocessingml/2006/main" xmlns:w14="http://schemas.microsoft.com/office/word/2010/wordml" xmlns:w15="http://schemas.microsoft.com/office/word/2012/wordml" xmlns:w16se="http://schemas.microsoft.com/office/word/2015/wordml/symex" xmlns:wpg="http://schemas.microsoft.com/office/word/2010/wordprocessingGroup" xmlns:wpi="http://schemas.microsoft.com/office/word/2010/wordprocessingInk" xmlns:wne="http://schemas.microsoft.com/office/word/2006/wordml" xmlns:wps="http://schemas.microsoft.com/office/word/2010/wordprocessingShape" mc:Ignorable="w14 w15 w16se wp14">
   <w:abstractNum w:abstractNumId="0" w15:restartNumberingAfterBreak="0">
     <w:nsid w:val="08217A7D"/>
     <w:multiLevelType w:val="hybridMultilevel"/>
@@ -1317,44 +1255,44 @@
       </w:pPr>
     </w:lvl>
   </w:abstractNum>
-  <w:num w:numId="1" w16cid:durableId="42140071">
+  <w:num w:numId="1">
     <w:abstractNumId w:val="8"/>
   </w:num>
-  <w:num w:numId="2" w16cid:durableId="1172913457">
+  <w:num w:numId="2">
     <w:abstractNumId w:val="4"/>
   </w:num>
-  <w:num w:numId="3" w16cid:durableId="1764060742">
+  <w:num w:numId="3">
     <w:abstractNumId w:val="0"/>
   </w:num>
-  <w:num w:numId="4" w16cid:durableId="1929994501">
+  <w:num w:numId="4">
     <w:abstractNumId w:val="10"/>
   </w:num>
-  <w:num w:numId="5" w16cid:durableId="1169826606">
+  <w:num w:numId="5">
     <w:abstractNumId w:val="7"/>
   </w:num>
-  <w:num w:numId="6" w16cid:durableId="639651078">
+  <w:num w:numId="6">
     <w:abstractNumId w:val="5"/>
   </w:num>
-  <w:num w:numId="7" w16cid:durableId="1316646255">
+  <w:num w:numId="7">
     <w:abstractNumId w:val="6"/>
   </w:num>
-  <w:num w:numId="8" w16cid:durableId="2125534437">
+  <w:num w:numId="8">
     <w:abstractNumId w:val="1"/>
   </w:num>
-  <w:num w:numId="9" w16cid:durableId="1658802373">
+  <w:num w:numId="9">
     <w:abstractNumId w:val="2"/>
   </w:num>
-  <w:num w:numId="10" w16cid:durableId="1873107213">
+  <w:num w:numId="10">
     <w:abstractNumId w:val="9"/>
   </w:num>
-  <w:num w:numId="11" w16cid:durableId="1423143911">
+  <w:num w:numId="11">
     <w:abstractNumId w:val="3"/>
   </w:num>
 </w:numbering>
 </file>
 
 <file path=word/styles.xml><?xml version="1.0" encoding="utf-8"?>
-<w:styles xmlns:mc="http://schemas.openxmlformats.org/markup-compatibility/2006" xmlns:r="http://schemas.openxmlformats.org/officeDocument/2006/relationships" xmlns:w="http://schemas.openxmlformats.org/wordprocessingml/2006/main" xmlns:w14="http://schemas.microsoft.com/office/word/2010/wordml" xmlns:w15="http://schemas.microsoft.com/office/word/2012/wordml" xmlns:w16cex="http://schemas.microsoft.com/office/word/2018/wordml/cex" xmlns:w16cid="http://schemas.microsoft.com/office/word/2016/wordml/cid" xmlns:w16="http://schemas.microsoft.com/office/word/2018/wordml" xmlns:w16sdtdh="http://schemas.microsoft.com/office/word/2020/wordml/sdtdatahash" xmlns:w16se="http://schemas.microsoft.com/office/word/2015/wordml/symex" mc:Ignorable="w14 w15 w16se w16cid w16 w16cex w16sdtdh">
+<w:styles xmlns:mc="http://schemas.openxmlformats.org/markup-compatibility/2006" xmlns:r="http://schemas.openxmlformats.org/officeDocument/2006/relationships" xmlns:w="http://schemas.openxmlformats.org/wordprocessingml/2006/main" xmlns:w14="http://schemas.microsoft.com/office/word/2010/wordml" xmlns:w15="http://schemas.microsoft.com/office/word/2012/wordml" xmlns:w16se="http://schemas.microsoft.com/office/word/2015/wordml/symex" mc:Ignorable="w14 w15 w16se">
   <w:docDefaults>
     <w:rPrDefault>
       <w:rPr>
@@ -1370,7 +1308,7 @@
       </w:pPr>
     </w:pPrDefault>
   </w:docDefaults>
-  <w:latentStyles w:defLockedState="0" w:defUIPriority="99" w:defSemiHidden="0" w:defUnhideWhenUsed="0" w:defQFormat="0" w:count="376">
+  <w:latentStyles w:defLockedState="0" w:defUIPriority="99" w:defSemiHidden="0" w:defUnhideWhenUsed="0" w:defQFormat="0" w:count="371">
     <w:lsdException w:name="Normal" w:uiPriority="0" w:qFormat="1"/>
     <w:lsdException w:name="heading 1" w:uiPriority="9" w:qFormat="1"/>
     <w:lsdException w:name="heading 2" w:semiHidden="1" w:uiPriority="9" w:unhideWhenUsed="1" w:qFormat="1"/>
@@ -1476,6 +1414,7 @@
     <w:lsdException w:name="HTML Sample" w:semiHidden="1" w:unhideWhenUsed="1"/>
     <w:lsdException w:name="HTML Typewriter" w:semiHidden="1" w:unhideWhenUsed="1"/>
     <w:lsdException w:name="HTML Variable" w:semiHidden="1" w:unhideWhenUsed="1"/>
+    <w:lsdException w:name="Normal Table" w:semiHidden="1" w:unhideWhenUsed="1"/>
     <w:lsdException w:name="annotation subject" w:semiHidden="1" w:unhideWhenUsed="1"/>
     <w:lsdException w:name="No List" w:semiHidden="1" w:unhideWhenUsed="1"/>
     <w:lsdException w:name="Outline List 1" w:semiHidden="1" w:unhideWhenUsed="1"/>
@@ -1518,8 +1457,11 @@
     <w:lsdException w:name="Table Contemporary" w:semiHidden="1" w:unhideWhenUsed="1"/>
     <w:lsdException w:name="Table Elegant" w:semiHidden="1" w:unhideWhenUsed="1"/>
     <w:lsdException w:name="Table Professional" w:semiHidden="1" w:unhideWhenUsed="1"/>
+    <w:lsdException w:name="Table Subtle 1" w:semiHidden="1" w:unhideWhenUsed="1"/>
     <w:lsdException w:name="Table Subtle 2" w:semiHidden="1" w:unhideWhenUsed="1"/>
     <w:lsdException w:name="Table Web 1" w:semiHidden="1" w:unhideWhenUsed="1"/>
+    <w:lsdException w:name="Table Web 2" w:semiHidden="1" w:unhideWhenUsed="1"/>
+    <w:lsdException w:name="Table Web 3" w:semiHidden="1" w:unhideWhenUsed="1"/>
     <w:lsdException w:name="Balloon Text" w:semiHidden="1" w:unhideWhenUsed="1"/>
     <w:lsdException w:name="Table Grid" w:uiPriority="59"/>
     <w:lsdException w:name="Table Theme" w:semiHidden="1" w:unhideWhenUsed="1"/>
@@ -1738,11 +1680,6 @@
     <w:lsdException w:name="List Table 5 Dark Accent 6" w:uiPriority="50"/>
     <w:lsdException w:name="List Table 6 Colorful Accent 6" w:uiPriority="51"/>
     <w:lsdException w:name="List Table 7 Colorful Accent 6" w:uiPriority="52"/>
-    <w:lsdException w:name="Mention" w:semiHidden="1" w:unhideWhenUsed="1"/>
-    <w:lsdException w:name="Smart Hyperlink" w:semiHidden="1" w:unhideWhenUsed="1"/>
-    <w:lsdException w:name="Hashtag" w:semiHidden="1" w:unhideWhenUsed="1"/>
-    <w:lsdException w:name="Unresolved Mention" w:semiHidden="1" w:unhideWhenUsed="1"/>
-    <w:lsdException w:name="Smart Link" w:semiHidden="1" w:unhideWhenUsed="1"/>
   </w:latentStyles>
   <w:style w:type="paragraph" w:default="1" w:styleId="Normal">
     <w:name w:val="Normal"/>

</xml_diff>